<commit_message>
add constraint handler and fix business logic
</commit_message>
<xml_diff>
--- a/src/main/resources/report/order-specification.tmpl.docx
+++ b/src/main/resources/report/order-specification.tmpl.docx
@@ -22,9 +22,9 @@
       </w:r>
       <w:bookmarkStart w:id="0" w:name="_dx_frag_StartFragment"/>
       <w:bookmarkEnd w:id="0"/>
-      <w:bookmarkStart w:id="1" w:name="_dx_frag_StartFragment"/>
+      <w:bookmarkStart w:id="1" w:name="_dx_frag_EndFragment"/>
       <w:bookmarkEnd w:id="1"/>
-      <w:bookmarkStart w:id="2" w:name="_dx_frag_EndFragment"/>
+      <w:bookmarkStart w:id="2" w:name="_dx_frag_StartFragment"/>
       <w:bookmarkEnd w:id="2"/>
       <w:r>
         <w:t>$order.contractDate</w:t>
@@ -326,6 +326,10 @@
           <w:tcPr>
             <w:tcW w:w="6754" w:type="dxa"/>
             <w:gridSpan w:val="3"/>
+            <w:tcBorders>
+              <w:left w:val="nil"/>
+              <w:bottom w:val="single" w:sz="4" w:space="0" w:shadow="0" w:frame="0" w:color="FFFFFF"/>
+            </w:tcBorders>
           </w:tcPr>
           <w:p/>
         </w:tc>
@@ -380,6 +384,11 @@
           <w:tcPr>
             <w:tcW w:w="6754" w:type="dxa"/>
             <w:gridSpan w:val="3"/>
+            <w:tcBorders>
+              <w:top w:val="single" w:sz="4" w:space="0" w:shadow="0" w:frame="0" w:color="FFFFFF"/>
+              <w:left w:val="single" w:sz="4" w:space="0" w:shadow="0" w:frame="0" w:color="FFFFFF"/>
+              <w:bottom w:val="single" w:sz="4" w:space="0" w:shadow="0" w:frame="0" w:color="FFFFFF"/>
+            </w:tcBorders>
           </w:tcPr>
           <w:p/>
         </w:tc>
@@ -433,6 +442,11 @@
           <w:tcPr>
             <w:tcW w:w="6754" w:type="dxa"/>
             <w:gridSpan w:val="3"/>
+            <w:tcBorders>
+              <w:top w:val="single" w:sz="4" w:space="0" w:shadow="0" w:frame="0" w:color="FFFFFF"/>
+              <w:left w:val="single" w:sz="4" w:space="0" w:shadow="0" w:frame="0" w:color="FFFFFF"/>
+              <w:bottom w:val="single" w:sz="4" w:space="0" w:shadow="0" w:frame="0" w:color="FFFFFF"/>
+            </w:tcBorders>
           </w:tcPr>
           <w:p/>
         </w:tc>

</xml_diff>